<commit_message>
Correction orthographique pour le poster
</commit_message>
<xml_diff>
--- a/Administration/AfficheGlouGlou/Description.docx
+++ b/Administration/AfficheGlouGlou/Description.docx
@@ -18,7 +18,15 @@
         <w:t>s</w:t>
       </w:r>
       <w:r>
-        <w:t xml:space="preserve"> de mélange en mathématique servent à </w:t>
+        <w:t xml:space="preserve"> de mélange</w:t>
+      </w:r>
+      <w:r>
+        <w:t>s</w:t>
+      </w:r>
+      <w:bookmarkStart w:id="0" w:name="_GoBack"/>
+      <w:bookmarkEnd w:id="0"/>
+      <w:r>
+        <w:t xml:space="preserve"> en mathématique servent à </w:t>
       </w:r>
       <w:r>
         <w:t>déterminer</w:t>
@@ -48,8 +56,6 @@
       <w:r>
         <w:t>.</w:t>
       </w:r>
-      <w:bookmarkStart w:id="0" w:name="_GoBack"/>
-      <w:bookmarkEnd w:id="0"/>
     </w:p>
     <w:sectPr>
       <w:pgSz w:w="11900" w:h="16840"/>

</xml_diff>